<commit_message>
Hope it doesn't break
</commit_message>
<xml_diff>
--- a/Documents/Final Report/Versions/Functionality_Arch_Design.docx
+++ b/Documents/Final Report/Versions/Functionality_Arch_Design.docx
@@ -98,131 +98,39 @@
           <w:sz w:val="24"/>
           <w:szCs w:val="24"/>
         </w:rPr>
-        <w:t xml:space="preserve">es, the </w:t>
-      </w:r>
-      <w:proofErr w:type="spellStart"/>
-      <w:r>
-        <w:rPr>
-          <w:rFonts w:ascii="Times New Roman" w:hAnsi="Times New Roman" w:cs="Times New Roman"/>
-          <w:sz w:val="24"/>
-          <w:szCs w:val="24"/>
-        </w:rPr>
-        <w:t>RPi</w:t>
-      </w:r>
-      <w:proofErr w:type="spellEnd"/>
-      <w:r>
-        <w:rPr>
-          <w:rFonts w:ascii="Times New Roman" w:hAnsi="Times New Roman" w:cs="Times New Roman"/>
-          <w:sz w:val="24"/>
-          <w:szCs w:val="24"/>
-        </w:rPr>
-        <w:t xml:space="preserve"> and the </w:t>
-      </w:r>
-      <w:proofErr w:type="spellStart"/>
-      <w:r>
-        <w:rPr>
-          <w:rFonts w:ascii="Times New Roman" w:hAnsi="Times New Roman" w:cs="Times New Roman"/>
-          <w:sz w:val="24"/>
-          <w:szCs w:val="24"/>
-        </w:rPr>
-        <w:t>Atmega</w:t>
-      </w:r>
-      <w:proofErr w:type="spellEnd"/>
-      <w:r>
-        <w:rPr>
-          <w:rFonts w:ascii="Times New Roman" w:hAnsi="Times New Roman" w:cs="Times New Roman"/>
-          <w:sz w:val="24"/>
-          <w:szCs w:val="24"/>
-        </w:rPr>
-        <w:t xml:space="preserve">. </w:t>
-      </w:r>
-      <w:r>
-        <w:rPr>
-          <w:rFonts w:ascii="Times New Roman" w:hAnsi="Times New Roman" w:cs="Times New Roman"/>
-          <w:sz w:val="24"/>
-          <w:szCs w:val="24"/>
-        </w:rPr>
-        <w:t xml:space="preserve">The </w:t>
-      </w:r>
-      <w:proofErr w:type="spellStart"/>
-      <w:r>
-        <w:rPr>
-          <w:rFonts w:ascii="Times New Roman" w:hAnsi="Times New Roman" w:cs="Times New Roman"/>
-          <w:sz w:val="24"/>
-          <w:szCs w:val="24"/>
-        </w:rPr>
-        <w:t>RPi</w:t>
-      </w:r>
-      <w:proofErr w:type="spellEnd"/>
-      <w:r>
-        <w:rPr>
-          <w:rFonts w:ascii="Times New Roman" w:hAnsi="Times New Roman" w:cs="Times New Roman"/>
-          <w:sz w:val="24"/>
-          <w:szCs w:val="24"/>
-        </w:rPr>
-        <w:t xml:space="preserve"> manages the Key Database, the Random Key Generator, the Security </w:t>
-      </w:r>
-      <w:r>
-        <w:rPr>
-          <w:rFonts w:ascii="Times New Roman" w:hAnsi="Times New Roman" w:cs="Times New Roman"/>
-          <w:sz w:val="24"/>
-          <w:szCs w:val="24"/>
-        </w:rPr>
-        <w:t xml:space="preserve">Settings, Camera, and the Facial Recognition. The </w:t>
-      </w:r>
-      <w:proofErr w:type="spellStart"/>
-      <w:r>
-        <w:rPr>
-          <w:rFonts w:ascii="Times New Roman" w:hAnsi="Times New Roman" w:cs="Times New Roman"/>
-          <w:sz w:val="24"/>
-          <w:szCs w:val="24"/>
-        </w:rPr>
-        <w:t>Atmega</w:t>
-      </w:r>
-      <w:proofErr w:type="spellEnd"/>
-      <w:r>
-        <w:rPr>
-          <w:rFonts w:ascii="Times New Roman" w:hAnsi="Times New Roman" w:cs="Times New Roman"/>
-          <w:sz w:val="24"/>
-          <w:szCs w:val="24"/>
-        </w:rPr>
-        <w:t xml:space="preserve"> communicates with the accelerometer, the keypad, and the motor. The </w:t>
-      </w:r>
-      <w:proofErr w:type="spellStart"/>
-      <w:r>
-        <w:rPr>
-          <w:rFonts w:ascii="Times New Roman" w:hAnsi="Times New Roman" w:cs="Times New Roman"/>
-          <w:sz w:val="24"/>
-          <w:szCs w:val="24"/>
-        </w:rPr>
-        <w:t>RPi</w:t>
-      </w:r>
-      <w:proofErr w:type="spellEnd"/>
-      <w:r>
-        <w:rPr>
-          <w:rFonts w:ascii="Times New Roman" w:hAnsi="Times New Roman" w:cs="Times New Roman"/>
-          <w:sz w:val="24"/>
-          <w:szCs w:val="24"/>
-        </w:rPr>
-        <w:t xml:space="preserve"> and the </w:t>
-      </w:r>
-      <w:proofErr w:type="spellStart"/>
-      <w:r>
-        <w:rPr>
-          <w:rFonts w:ascii="Times New Roman" w:hAnsi="Times New Roman" w:cs="Times New Roman"/>
-          <w:sz w:val="24"/>
-          <w:szCs w:val="24"/>
-        </w:rPr>
-        <w:t>Atmega</w:t>
-      </w:r>
-      <w:proofErr w:type="spellEnd"/>
-      <w:r>
-        <w:rPr>
-          <w:rFonts w:ascii="Times New Roman" w:hAnsi="Times New Roman" w:cs="Times New Roman"/>
-          <w:sz w:val="24"/>
-          <w:szCs w:val="24"/>
-        </w:rPr>
-        <w:t xml:space="preserve"> both communicate to each other via UART. </w:t>
+        <w:t xml:space="preserve">es, the RPi and the Atmega. </w:t>
+      </w:r>
+      <w:r>
+        <w:rPr>
+          <w:rFonts w:ascii="Times New Roman" w:hAnsi="Times New Roman" w:cs="Times New Roman"/>
+          <w:sz w:val="24"/>
+          <w:szCs w:val="24"/>
+        </w:rPr>
+        <w:t xml:space="preserve">The RPi manages the Key Database, the Random Key Generator, the Security </w:t>
+      </w:r>
+      <w:r>
+        <w:rPr>
+          <w:rFonts w:ascii="Times New Roman" w:hAnsi="Times New Roman" w:cs="Times New Roman"/>
+          <w:sz w:val="24"/>
+          <w:szCs w:val="24"/>
+        </w:rPr>
+        <w:t xml:space="preserve">Settings, Camera, and the Facial Recognition. The Atmega communicates with the accelerometer, </w:t>
+      </w:r>
+      <w:r>
+        <w:rPr>
+          <w:rFonts w:ascii="Times New Roman" w:hAnsi="Times New Roman" w:cs="Times New Roman"/>
+          <w:sz w:val="24"/>
+          <w:szCs w:val="24"/>
+        </w:rPr>
+        <w:t xml:space="preserve">and </w:t>
+      </w:r>
+      <w:r>
+        <w:rPr>
+          <w:rFonts w:ascii="Times New Roman" w:hAnsi="Times New Roman" w:cs="Times New Roman"/>
+          <w:sz w:val="24"/>
+          <w:szCs w:val="24"/>
+        </w:rPr>
+        <w:t xml:space="preserve">the motor. The RPi and the Atmega both communicate to each other via UART. </w:t>
       </w:r>
     </w:p>
     <w:p>
@@ -350,18 +258,8 @@
           <w:szCs w:val="24"/>
         </w:rPr>
         <w:tab/>
-        <w:t xml:space="preserve">The Camera sends a live feed to the </w:t>
-      </w:r>
-      <w:proofErr w:type="spellStart"/>
-      <w:r>
-        <w:rPr>
-          <w:rFonts w:ascii="Times New Roman" w:hAnsi="Times New Roman" w:cs="Times New Roman"/>
-          <w:sz w:val="24"/>
-          <w:szCs w:val="24"/>
-        </w:rPr>
-        <w:t>RPi</w:t>
-      </w:r>
-      <w:proofErr w:type="spellEnd"/>
+        <w:t>The Camera sends a live feed to the RPi</w:t>
+      </w:r>
       <w:r>
         <w:rPr>
           <w:rFonts w:ascii="Times New Roman" w:hAnsi="Times New Roman" w:cs="Times New Roman"/>
@@ -420,43 +318,7 @@
           <w:szCs w:val="24"/>
         </w:rPr>
         <w:tab/>
-        <w:t xml:space="preserve">The </w:t>
-      </w:r>
-      <w:proofErr w:type="spellStart"/>
-      <w:r>
-        <w:rPr>
-          <w:rFonts w:ascii="Times New Roman" w:hAnsi="Times New Roman" w:cs="Times New Roman"/>
-          <w:sz w:val="24"/>
-          <w:szCs w:val="24"/>
-        </w:rPr>
-        <w:t>Atmega</w:t>
-      </w:r>
-      <w:proofErr w:type="spellEnd"/>
-      <w:r>
-        <w:rPr>
-          <w:rFonts w:ascii="Times New Roman" w:hAnsi="Times New Roman" w:cs="Times New Roman"/>
-          <w:sz w:val="24"/>
-          <w:szCs w:val="24"/>
-        </w:rPr>
-        <w:t xml:space="preserve"> controls the rest of the peripherals. It communicates with </w:t>
-      </w:r>
-      <w:proofErr w:type="spellStart"/>
-      <w:r>
-        <w:rPr>
-          <w:rFonts w:ascii="Times New Roman" w:hAnsi="Times New Roman" w:cs="Times New Roman"/>
-          <w:sz w:val="24"/>
-          <w:szCs w:val="24"/>
-        </w:rPr>
-        <w:t>RPi</w:t>
-      </w:r>
-      <w:proofErr w:type="spellEnd"/>
-      <w:r>
-        <w:rPr>
-          <w:rFonts w:ascii="Times New Roman" w:hAnsi="Times New Roman" w:cs="Times New Roman"/>
-          <w:sz w:val="24"/>
-          <w:szCs w:val="24"/>
-        </w:rPr>
-        <w:t xml:space="preserve"> via UART. </w:t>
+        <w:t xml:space="preserve">The Atmega controls the rest of the peripherals. It communicates with RPi via UART. </w:t>
       </w:r>
     </w:p>
     <w:p>
@@ -547,43 +409,7 @@
           <w:sz w:val="24"/>
           <w:szCs w:val="24"/>
         </w:rPr>
-        <w:t xml:space="preserve">The camera is attached to the </w:t>
-      </w:r>
-      <w:proofErr w:type="spellStart"/>
-      <w:r>
-        <w:rPr>
-          <w:rFonts w:ascii="Times New Roman" w:hAnsi="Times New Roman" w:cs="Times New Roman"/>
-          <w:sz w:val="24"/>
-          <w:szCs w:val="24"/>
-        </w:rPr>
-        <w:t>RPi</w:t>
-      </w:r>
-      <w:proofErr w:type="spellEnd"/>
-      <w:r>
-        <w:rPr>
-          <w:rFonts w:ascii="Times New Roman" w:hAnsi="Times New Roman" w:cs="Times New Roman"/>
-          <w:sz w:val="24"/>
-          <w:szCs w:val="24"/>
-        </w:rPr>
-        <w:t xml:space="preserve"> via (USB or </w:t>
-      </w:r>
-      <w:proofErr w:type="spellStart"/>
-      <w:r>
-        <w:rPr>
-          <w:rFonts w:ascii="Times New Roman" w:hAnsi="Times New Roman" w:cs="Times New Roman"/>
-          <w:sz w:val="24"/>
-          <w:szCs w:val="24"/>
-        </w:rPr>
-        <w:t>RPi</w:t>
-      </w:r>
-      <w:proofErr w:type="spellEnd"/>
-      <w:r>
-        <w:rPr>
-          <w:rFonts w:ascii="Times New Roman" w:hAnsi="Times New Roman" w:cs="Times New Roman"/>
-          <w:sz w:val="24"/>
-          <w:szCs w:val="24"/>
-        </w:rPr>
-        <w:t xml:space="preserve"> Camera). In order to display the camera’s live feed, the </w:t>
+        <w:t xml:space="preserve">The camera is attached to the RPi via (USB or RPi Camera). In order to display the camera’s live feed, the </w:t>
       </w:r>
       <w:r>
         <w:rPr>
@@ -639,51 +465,31 @@
           <w:sz w:val="24"/>
           <w:szCs w:val="24"/>
         </w:rPr>
-        <w:t xml:space="preserve"> It uses </w:t>
-      </w:r>
-      <w:proofErr w:type="spellStart"/>
-      <w:r>
-        <w:rPr>
-          <w:rFonts w:ascii="Times New Roman" w:hAnsi="Times New Roman" w:cs="Times New Roman"/>
-          <w:sz w:val="24"/>
-          <w:szCs w:val="24"/>
-        </w:rPr>
-        <w:t>Haar</w:t>
-      </w:r>
-      <w:proofErr w:type="spellEnd"/>
-      <w:r>
-        <w:rPr>
-          <w:rFonts w:ascii="Times New Roman" w:hAnsi="Times New Roman" w:cs="Times New Roman"/>
-          <w:sz w:val="24"/>
-          <w:szCs w:val="24"/>
-        </w:rPr>
-        <w:t xml:space="preserve"> </w:t>
-      </w:r>
-      <w:proofErr w:type="spellStart"/>
-      <w:r>
-        <w:rPr>
-          <w:rFonts w:ascii="Times New Roman" w:hAnsi="Times New Roman" w:cs="Times New Roman"/>
-          <w:sz w:val="24"/>
-          <w:szCs w:val="24"/>
-        </w:rPr>
-        <w:t>Casscades</w:t>
-      </w:r>
-      <w:proofErr w:type="spellEnd"/>
-      <w:r>
-        <w:rPr>
-          <w:rFonts w:ascii="Times New Roman" w:hAnsi="Times New Roman" w:cs="Times New Roman"/>
-          <w:sz w:val="24"/>
-          <w:szCs w:val="24"/>
-        </w:rPr>
-        <w:t xml:space="preserve"> in order to determine if a face is detected.</w:t>
-      </w:r>
-      <w:r>
-        <w:rPr>
-          <w:rFonts w:ascii="Times New Roman" w:hAnsi="Times New Roman" w:cs="Times New Roman"/>
-          <w:sz w:val="24"/>
-          <w:szCs w:val="24"/>
-        </w:rPr>
-        <w:t xml:space="preserve"> A rectangle drawn around peoples’ faces on the camera feed to indicate that a face has been detected. </w:t>
+        <w:t xml:space="preserve"> It uses Haar Casscades in order to determine if a face is detected.</w:t>
+      </w:r>
+      <w:r>
+        <w:rPr>
+          <w:rFonts w:ascii="Times New Roman" w:hAnsi="Times New Roman" w:cs="Times New Roman"/>
+          <w:sz w:val="24"/>
+          <w:szCs w:val="24"/>
+        </w:rPr>
+        <w:t xml:space="preserve"> A rectangle </w:t>
+      </w:r>
+      <w:r>
+        <w:rPr>
+          <w:rFonts w:ascii="Times New Roman" w:hAnsi="Times New Roman" w:cs="Times New Roman"/>
+          <w:sz w:val="24"/>
+          <w:szCs w:val="24"/>
+        </w:rPr>
+        <w:t xml:space="preserve">is </w:t>
+      </w:r>
+      <w:r>
+        <w:rPr>
+          <w:rFonts w:ascii="Times New Roman" w:hAnsi="Times New Roman" w:cs="Times New Roman"/>
+          <w:sz w:val="24"/>
+          <w:szCs w:val="24"/>
+        </w:rPr>
+        <w:t xml:space="preserve">drawn around peoples’ faces on the camera feed to indicate that a face has been detected. </w:t>
       </w:r>
     </w:p>
     <w:p>
@@ -752,8 +558,189 @@
         </w:rPr>
         <w:tab/>
       </w:r>
+      <w:r>
+        <w:rPr>
+          <w:rFonts w:ascii="Times New Roman" w:hAnsi="Times New Roman" w:cs="Times New Roman"/>
+          <w:sz w:val="24"/>
+          <w:szCs w:val="24"/>
+        </w:rPr>
+        <w:t>The Atmega</w:t>
+      </w:r>
+      <w:r>
+        <w:rPr>
+          <w:rFonts w:ascii="Times New Roman" w:hAnsi="Times New Roman" w:cs="Times New Roman"/>
+          <w:sz w:val="24"/>
+          <w:szCs w:val="24"/>
+        </w:rPr>
+        <w:t xml:space="preserve"> is used to communicate with </w:t>
+      </w:r>
+      <w:r>
+        <w:rPr>
+          <w:rFonts w:ascii="Times New Roman" w:hAnsi="Times New Roman" w:cs="Times New Roman"/>
+          <w:sz w:val="24"/>
+          <w:szCs w:val="24"/>
+        </w:rPr>
+        <w:t>the motor</w:t>
+      </w:r>
+      <w:r>
+        <w:rPr>
+          <w:rFonts w:ascii="Times New Roman" w:hAnsi="Times New Roman" w:cs="Times New Roman"/>
+          <w:sz w:val="24"/>
+          <w:szCs w:val="24"/>
+        </w:rPr>
+        <w:t xml:space="preserve"> and </w:t>
+      </w:r>
+      <w:r>
+        <w:rPr>
+          <w:rFonts w:ascii="Times New Roman" w:hAnsi="Times New Roman" w:cs="Times New Roman"/>
+          <w:sz w:val="24"/>
+          <w:szCs w:val="24"/>
+        </w:rPr>
+        <w:t>the accelerator.</w:t>
+      </w:r>
+      <w:r>
+        <w:rPr>
+          <w:rFonts w:ascii="Times New Roman" w:hAnsi="Times New Roman" w:cs="Times New Roman"/>
+          <w:sz w:val="24"/>
+          <w:szCs w:val="24"/>
+        </w:rPr>
+        <w:t xml:space="preserve"> The type of motor KED uses is a stepper motor which are controlled by using discrete phases. </w:t>
+      </w:r>
+      <w:r>
+        <w:rPr>
+          <w:rFonts w:ascii="Times New Roman" w:hAnsi="Times New Roman" w:cs="Times New Roman"/>
+          <w:sz w:val="24"/>
+          <w:szCs w:val="24"/>
+        </w:rPr>
+        <w:t xml:space="preserve">The </w:t>
+      </w:r>
+      <w:r>
+        <w:rPr>
+          <w:rFonts w:ascii="Times New Roman" w:hAnsi="Times New Roman" w:cs="Times New Roman"/>
+          <w:sz w:val="24"/>
+          <w:szCs w:val="24"/>
+        </w:rPr>
+        <w:t xml:space="preserve">Atmega reads in accelerometer data using I2C. </w:t>
+      </w:r>
+      <w:r>
+        <w:rPr>
+          <w:rFonts w:ascii="Times New Roman" w:hAnsi="Times New Roman" w:cs="Times New Roman"/>
+          <w:sz w:val="24"/>
+          <w:szCs w:val="24"/>
+        </w:rPr>
+        <w:t>Both the Atmega</w:t>
+      </w:r>
+      <w:r>
+        <w:rPr>
+          <w:rFonts w:ascii="Times New Roman" w:hAnsi="Times New Roman" w:cs="Times New Roman"/>
+          <w:sz w:val="24"/>
+          <w:szCs w:val="24"/>
+        </w:rPr>
+        <w:t xml:space="preserve"> and the RPi are in communication using UART. The connections between Atmega and RPi can be seen in figure (). The Atmega sends accelerometer</w:t>
+      </w:r>
+      <w:r>
+        <w:rPr>
+          <w:rFonts w:ascii="Times New Roman" w:hAnsi="Times New Roman" w:cs="Times New Roman"/>
+          <w:sz w:val="24"/>
+          <w:szCs w:val="24"/>
+        </w:rPr>
+        <w:t xml:space="preserve"> data</w:t>
+      </w:r>
       <w:bookmarkStart w:id="0" w:name="_GoBack"/>
       <w:bookmarkEnd w:id="0"/>
+      <w:r>
+        <w:rPr>
+          <w:rFonts w:ascii="Times New Roman" w:hAnsi="Times New Roman" w:cs="Times New Roman"/>
+          <w:sz w:val="24"/>
+          <w:szCs w:val="24"/>
+        </w:rPr>
+        <w:t xml:space="preserve"> to the RPi which is displayed on screen. The RPi sends commands to the Atmega</w:t>
+      </w:r>
+      <w:r>
+        <w:rPr>
+          <w:rFonts w:ascii="Times New Roman" w:hAnsi="Times New Roman" w:cs="Times New Roman"/>
+          <w:sz w:val="24"/>
+          <w:szCs w:val="24"/>
+        </w:rPr>
+        <w:t xml:space="preserve"> to rotate the motor</w:t>
+      </w:r>
+      <w:r>
+        <w:rPr>
+          <w:rFonts w:ascii="Times New Roman" w:hAnsi="Times New Roman" w:cs="Times New Roman"/>
+          <w:sz w:val="24"/>
+          <w:szCs w:val="24"/>
+        </w:rPr>
+        <w:t>.</w:t>
+      </w:r>
+      <w:r>
+        <w:rPr>
+          <w:rFonts w:ascii="Times New Roman" w:hAnsi="Times New Roman" w:cs="Times New Roman"/>
+          <w:sz w:val="24"/>
+          <w:szCs w:val="24"/>
+        </w:rPr>
+        <w:t xml:space="preserve"> </w:t>
+      </w:r>
+      <w:r>
+        <w:rPr>
+          <w:rFonts w:ascii="Times New Roman" w:hAnsi="Times New Roman" w:cs="Times New Roman"/>
+          <w:sz w:val="24"/>
+          <w:szCs w:val="24"/>
+        </w:rPr>
+        <w:t xml:space="preserve"> </w:t>
+      </w:r>
+      <w:r>
+        <w:rPr>
+          <w:noProof/>
+        </w:rPr>
+        <w:drawing>
+          <wp:inline distT="0" distB="0" distL="0" distR="0" wp14:anchorId="0027E1A0" wp14:editId="557714EF">
+            <wp:extent cx="5943600" cy="2920365"/>
+            <wp:effectExtent l="0" t="0" r="0" b="0"/>
+            <wp:docPr id="1" name="Picture 1"/>
+            <wp:cNvGraphicFramePr>
+              <a:graphicFrameLocks xmlns:a="http://schemas.openxmlformats.org/drawingml/2006/main" noChangeAspect="1"/>
+            </wp:cNvGraphicFramePr>
+            <a:graphic xmlns:a="http://schemas.openxmlformats.org/drawingml/2006/main">
+              <a:graphicData uri="http://schemas.openxmlformats.org/drawingml/2006/picture">
+                <pic:pic xmlns:pic="http://schemas.openxmlformats.org/drawingml/2006/picture">
+                  <pic:nvPicPr>
+                    <pic:cNvPr id="0" name="Picture 1"/>
+                    <pic:cNvPicPr>
+                      <a:picLocks noChangeAspect="1" noChangeArrowheads="1"/>
+                    </pic:cNvPicPr>
+                  </pic:nvPicPr>
+                  <pic:blipFill>
+                    <a:blip r:embed="rId4" cstate="print">
+                      <a:extLst>
+                        <a:ext uri="{28A0092B-C50C-407E-A947-70E740481C1C}">
+                          <a14:useLocalDpi xmlns:a14="http://schemas.microsoft.com/office/drawing/2010/main" val="0"/>
+                        </a:ext>
+                      </a:extLst>
+                    </a:blip>
+                    <a:srcRect/>
+                    <a:stretch>
+                      <a:fillRect/>
+                    </a:stretch>
+                  </pic:blipFill>
+                  <pic:spPr bwMode="auto">
+                    <a:xfrm>
+                      <a:off x="0" y="0"/>
+                      <a:ext cx="5943600" cy="2920365"/>
+                    </a:xfrm>
+                    <a:prstGeom prst="rect">
+                      <a:avLst/>
+                    </a:prstGeom>
+                    <a:noFill/>
+                    <a:ln>
+                      <a:noFill/>
+                    </a:ln>
+                  </pic:spPr>
+                </pic:pic>
+              </a:graphicData>
+            </a:graphic>
+          </wp:inline>
+        </w:drawing>
+      </w:r>
     </w:p>
     <w:sectPr>
       <w:pgSz w:w="12240" w:h="15840"/>

</xml_diff>